<commit_message>
Update 9/24/2023 8:48AM EST
Updates as of 8:48AM EST on 9/24/2023.
</commit_message>
<xml_diff>
--- a/&ILLEGAL MODE PREVENTION SECURITY SYSTEMS/20230924 - Global United Defense, Inc. - Illegal Mode Prevention Security Systems - v1.0.0.75.docx
+++ b/&ILLEGAL MODE PREVENTION SECURITY SYSTEMS/20230924 - Global United Defense, Inc. - Illegal Mode Prevention Security Systems - v1.0.0.75.docx
@@ -199,7 +199,7 @@
           <w:sz w:val="28"/>
           <w:szCs w:val="28"/>
         </w:rPr>
-        <w:t>9/24/2023 4:12:28 AM</w:t>
+        <w:t>9/24/2023 8:47:49 AM</w:t>
       </w:r>
     </w:p>
     <w:p>
@@ -17164,7 +17164,62 @@
           <w:bCs/>
           <w:color w:val="FF0000"/>
         </w:rPr>
-        <w:t>ANY MINIMAL MODE</w:t>
+        <w:t xml:space="preserve">ANY </w:t>
+      </w:r>
+      <w:proofErr w:type="gramStart"/>
+      <w:r>
+        <w:rPr>
+          <w:b/>
+          <w:bCs/>
+          <w:color w:val="FF0000"/>
+        </w:rPr>
+        <w:t>MINIMAL</w:t>
+      </w:r>
+      <w:r>
+        <w:rPr>
+          <w:b/>
+          <w:bCs/>
+        </w:rPr>
+        <w:t>(</w:t>
+      </w:r>
+      <w:proofErr w:type="gramEnd"/>
+      <w:r>
+        <w:rPr>
+          <w:b/>
+          <w:bCs/>
+          <w:color w:val="808080" w:themeColor="background1" w:themeShade="80"/>
+        </w:rPr>
+        <w:t>ISK</w:t>
+      </w:r>
+      <w:r>
+        <w:rPr>
+          <w:b/>
+          <w:bCs/>
+        </w:rPr>
+        <w:t xml:space="preserve">, </w:t>
+      </w:r>
+      <w:r>
+        <w:rPr>
+          <w:b/>
+          <w:bCs/>
+          <w:color w:val="808080" w:themeColor="background1" w:themeShade="80"/>
+        </w:rPr>
+        <w:t>IST</w:t>
+      </w:r>
+      <w:r>
+        <w:rPr>
+          <w:b/>
+          <w:bCs/>
+        </w:rPr>
+        <w:t>)</w:t>
+      </w:r>
+      <w:r>
+        <w:rPr>
+          <w:b/>
+          <w:bCs/>
+          <w:color w:val="FF0000"/>
+        </w:rPr>
+        <w:t xml:space="preserve"> MODE</w:t>
       </w:r>
       <w:r>
         <w:rPr>
@@ -17189,13 +17244,25 @@
         <w:rPr>
           <w:color w:val="808080" w:themeColor="background1" w:themeShade="80"/>
         </w:rPr>
-        <w:t xml:space="preserve"> – USED TO CONDUCT WAR</w:t>
-      </w:r>
-      <w:r>
-        <w:rPr>
-          <w:color w:val="808080" w:themeColor="background1" w:themeShade="80"/>
-        </w:rPr>
-        <w:t xml:space="preserve"> THROUGH THE ACTIVATION OR ALLOWANCE OF A MINIMAL NUMBER OF MODES WITHOUT SECURITY SETTINGS ENABLED</w:t>
+        <w:t xml:space="preserve"> – USED TO </w:t>
+      </w:r>
+      <w:r>
+        <w:rPr>
+          <w:color w:val="808080" w:themeColor="background1" w:themeShade="80"/>
+        </w:rPr>
+        <w:t>ACTIVATE OR ALLOW</w:t>
+      </w:r>
+      <w:r>
+        <w:rPr>
+          <w:color w:val="808080" w:themeColor="background1" w:themeShade="80"/>
+        </w:rPr>
+        <w:t xml:space="preserve"> A MINIMAL NUMBER OF MODES</w:t>
+      </w:r>
+      <w:r>
+        <w:rPr>
+          <w:color w:val="808080" w:themeColor="background1" w:themeShade="80"/>
+        </w:rPr>
+        <w:t xml:space="preserve"> WITH SECURITY SETTINGS AND NETWORKING ENABLED</w:t>
       </w:r>
     </w:p>
     <w:p>

</xml_diff>